<commit_message>
Idoia Zabalo ya no te quiero
</commit_message>
<xml_diff>
--- a/Cert/5.Análisis de Beneficio-Riesgo_GlaucoTech.docx
+++ b/Cert/5.Análisis de Beneficio-Riesgo_GlaucoTech.docx
@@ -4,24 +4,41 @@
   <w:body>
     <w:p>
       <w:pPr>
-        <w:pStyle w:val="Ttulo1"/>
         <w:jc w:val="center"/>
         <w:rPr>
-          <w:rFonts w:ascii="Calibri" w:hAnsi="Calibri" w:cs="Calibri"/>
+          <w:rFonts w:asciiTheme="majorHAnsi" w:hAnsiTheme="majorHAnsi" w:cs="Calibri"/>
           <w:b/>
+          <w:color w:val="156082" w:themeColor="accent1"/>
+          <w:sz w:val="72"/>
+          <w:szCs w:val="72"/>
         </w:rPr>
       </w:pPr>
       <w:r>
+        <w:rPr>
+          <w:rFonts w:asciiTheme="majorHAnsi" w:hAnsiTheme="majorHAnsi"/>
+          <w:color w:val="156082" w:themeColor="accent1"/>
+          <w:sz w:val="72"/>
+          <w:szCs w:val="72"/>
+        </w:rPr>
         <w:t>DOCUMENTACIÓN</w:t>
       </w:r>
       <w:r>
         <w:rPr>
-          <w:rFonts w:ascii="Calibri" w:hAnsi="Calibri" w:cs="Calibri"/>
+          <w:rFonts w:asciiTheme="majorHAnsi" w:hAnsiTheme="majorHAnsi" w:cs="Calibri"/>
           <w:b/>
+          <w:color w:val="156082" w:themeColor="accent1"/>
+          <w:sz w:val="72"/>
+          <w:szCs w:val="72"/>
         </w:rPr>
         <w:t xml:space="preserve"> </w:t>
       </w:r>
       <w:r>
+        <w:rPr>
+          <w:rFonts w:asciiTheme="majorHAnsi" w:hAnsiTheme="majorHAnsi"/>
+          <w:color w:val="156082" w:themeColor="accent1"/>
+          <w:sz w:val="72"/>
+          <w:szCs w:val="72"/>
+        </w:rPr>
         <w:t>TÉCNICA</w:t>
       </w:r>
     </w:p>
@@ -470,6 +487,565 @@
         <w:br w:type="page"/>
       </w:r>
     </w:p>
+    <w:sdt>
+      <w:sdtPr>
+        <w:id w:val="-1381158950"/>
+        <w:docPartObj>
+          <w:docPartGallery w:val="Table of Contents"/>
+          <w:docPartUnique/>
+        </w:docPartObj>
+      </w:sdtPr>
+      <w:sdtEndPr>
+        <w:rPr>
+          <w:rFonts w:asciiTheme="minorHAnsi" w:eastAsiaTheme="minorEastAsia" w:hAnsiTheme="minorHAnsi" w:cstheme="minorBidi"/>
+          <w:b/>
+          <w:bCs/>
+          <w:color w:val="auto"/>
+          <w:kern w:val="2"/>
+          <w:sz w:val="22"/>
+          <w:szCs w:val="22"/>
+          <w:lang w:eastAsia="ja-JP"/>
+          <w14:ligatures w14:val="standardContextual"/>
+        </w:rPr>
+      </w:sdtEndPr>
+      <w:sdtContent>
+        <w:p>
+          <w:pPr>
+            <w:pStyle w:val="TtuloTDC"/>
+          </w:pPr>
+          <w:r>
+            <w:t>Tabla de contenido</w:t>
+          </w:r>
+        </w:p>
+        <w:p>
+          <w:pPr>
+            <w:pStyle w:val="TDC2"/>
+            <w:tabs>
+              <w:tab w:val="right" w:leader="dot" w:pos="8494"/>
+            </w:tabs>
+            <w:rPr>
+              <w:noProof/>
+              <w:sz w:val="24"/>
+              <w:szCs w:val="24"/>
+              <w:lang w:eastAsia="es-ES"/>
+            </w:rPr>
+          </w:pPr>
+          <w:r>
+            <w:fldChar w:fldCharType="begin"/>
+          </w:r>
+          <w:r>
+            <w:instrText xml:space="preserve"> TOC \o "1-3" \h \z \u </w:instrText>
+          </w:r>
+          <w:r>
+            <w:fldChar w:fldCharType="separate"/>
+          </w:r>
+          <w:hyperlink w:anchor="_Toc168861760" w:history="1">
+            <w:r>
+              <w:rPr>
+                <w:rStyle w:val="Hipervnculo"/>
+                <w:noProof/>
+              </w:rPr>
+              <w:t>1.POLÍTICA DE GESTIÓN DE LOS RIESGOS</w:t>
+            </w:r>
+            <w:r>
+              <w:rPr>
+                <w:noProof/>
+                <w:webHidden/>
+              </w:rPr>
+              <w:tab/>
+            </w:r>
+            <w:r>
+              <w:rPr>
+                <w:noProof/>
+                <w:webHidden/>
+              </w:rPr>
+              <w:fldChar w:fldCharType="begin"/>
+            </w:r>
+            <w:r>
+              <w:rPr>
+                <w:noProof/>
+                <w:webHidden/>
+              </w:rPr>
+              <w:instrText xml:space="preserve"> PAGEREF _Toc168861760 \h </w:instrText>
+            </w:r>
+            <w:r>
+              <w:rPr>
+                <w:noProof/>
+                <w:webHidden/>
+              </w:rPr>
+            </w:r>
+            <w:r>
+              <w:rPr>
+                <w:noProof/>
+                <w:webHidden/>
+              </w:rPr>
+              <w:fldChar w:fldCharType="separate"/>
+            </w:r>
+            <w:r>
+              <w:rPr>
+                <w:noProof/>
+                <w:webHidden/>
+              </w:rPr>
+              <w:t>2</w:t>
+            </w:r>
+            <w:r>
+              <w:rPr>
+                <w:noProof/>
+                <w:webHidden/>
+              </w:rPr>
+              <w:fldChar w:fldCharType="end"/>
+            </w:r>
+          </w:hyperlink>
+        </w:p>
+        <w:p>
+          <w:pPr>
+            <w:pStyle w:val="TDC2"/>
+            <w:tabs>
+              <w:tab w:val="right" w:leader="dot" w:pos="8494"/>
+            </w:tabs>
+            <w:rPr>
+              <w:noProof/>
+              <w:sz w:val="24"/>
+              <w:szCs w:val="24"/>
+              <w:lang w:eastAsia="es-ES"/>
+            </w:rPr>
+          </w:pPr>
+          <w:hyperlink w:anchor="_Toc168861761" w:history="1">
+            <w:r>
+              <w:rPr>
+                <w:rStyle w:val="Hipervnculo"/>
+                <w:noProof/>
+              </w:rPr>
+              <w:t>2.PROCESO SEGUIDO</w:t>
+            </w:r>
+            <w:r>
+              <w:rPr>
+                <w:noProof/>
+                <w:webHidden/>
+              </w:rPr>
+              <w:tab/>
+            </w:r>
+            <w:r>
+              <w:rPr>
+                <w:noProof/>
+                <w:webHidden/>
+              </w:rPr>
+              <w:fldChar w:fldCharType="begin"/>
+            </w:r>
+            <w:r>
+              <w:rPr>
+                <w:noProof/>
+                <w:webHidden/>
+              </w:rPr>
+              <w:instrText xml:space="preserve"> PAGEREF _Toc168861761 \h </w:instrText>
+            </w:r>
+            <w:r>
+              <w:rPr>
+                <w:noProof/>
+                <w:webHidden/>
+              </w:rPr>
+            </w:r>
+            <w:r>
+              <w:rPr>
+                <w:noProof/>
+                <w:webHidden/>
+              </w:rPr>
+              <w:fldChar w:fldCharType="separate"/>
+            </w:r>
+            <w:r>
+              <w:rPr>
+                <w:noProof/>
+                <w:webHidden/>
+              </w:rPr>
+              <w:t>4</w:t>
+            </w:r>
+            <w:r>
+              <w:rPr>
+                <w:noProof/>
+                <w:webHidden/>
+              </w:rPr>
+              <w:fldChar w:fldCharType="end"/>
+            </w:r>
+          </w:hyperlink>
+        </w:p>
+        <w:p>
+          <w:pPr>
+            <w:pStyle w:val="TDC2"/>
+            <w:tabs>
+              <w:tab w:val="right" w:leader="dot" w:pos="8494"/>
+            </w:tabs>
+            <w:rPr>
+              <w:noProof/>
+              <w:sz w:val="24"/>
+              <w:szCs w:val="24"/>
+              <w:lang w:eastAsia="es-ES"/>
+            </w:rPr>
+          </w:pPr>
+          <w:hyperlink w:anchor="_Toc168861762" w:history="1">
+            <w:r>
+              <w:rPr>
+                <w:rStyle w:val="Hipervnculo"/>
+                <w:noProof/>
+              </w:rPr>
+              <w:t>3.PERSONAS QUE FORMAN EL EQUIPO</w:t>
+            </w:r>
+            <w:r>
+              <w:rPr>
+                <w:noProof/>
+                <w:webHidden/>
+              </w:rPr>
+              <w:tab/>
+            </w:r>
+            <w:r>
+              <w:rPr>
+                <w:noProof/>
+                <w:webHidden/>
+              </w:rPr>
+              <w:fldChar w:fldCharType="begin"/>
+            </w:r>
+            <w:r>
+              <w:rPr>
+                <w:noProof/>
+                <w:webHidden/>
+              </w:rPr>
+              <w:instrText xml:space="preserve"> PAGEREF _Toc168861762 \h </w:instrText>
+            </w:r>
+            <w:r>
+              <w:rPr>
+                <w:noProof/>
+                <w:webHidden/>
+              </w:rPr>
+            </w:r>
+            <w:r>
+              <w:rPr>
+                <w:noProof/>
+                <w:webHidden/>
+              </w:rPr>
+              <w:fldChar w:fldCharType="separate"/>
+            </w:r>
+            <w:r>
+              <w:rPr>
+                <w:noProof/>
+                <w:webHidden/>
+              </w:rPr>
+              <w:t>4</w:t>
+            </w:r>
+            <w:r>
+              <w:rPr>
+                <w:noProof/>
+                <w:webHidden/>
+              </w:rPr>
+              <w:fldChar w:fldCharType="end"/>
+            </w:r>
+          </w:hyperlink>
+        </w:p>
+        <w:p>
+          <w:pPr>
+            <w:pStyle w:val="TDC2"/>
+            <w:tabs>
+              <w:tab w:val="right" w:leader="dot" w:pos="8494"/>
+            </w:tabs>
+            <w:rPr>
+              <w:noProof/>
+              <w:sz w:val="24"/>
+              <w:szCs w:val="24"/>
+              <w:lang w:eastAsia="es-ES"/>
+            </w:rPr>
+          </w:pPr>
+          <w:hyperlink w:anchor="_Toc168861763" w:history="1">
+            <w:r>
+              <w:rPr>
+                <w:rStyle w:val="Hipervnculo"/>
+                <w:noProof/>
+              </w:rPr>
+              <w:t>4.RIESGOS MAS IMPORTANTES IDENTIFICADOS</w:t>
+            </w:r>
+            <w:r>
+              <w:rPr>
+                <w:noProof/>
+                <w:webHidden/>
+              </w:rPr>
+              <w:tab/>
+            </w:r>
+            <w:r>
+              <w:rPr>
+                <w:noProof/>
+                <w:webHidden/>
+              </w:rPr>
+              <w:fldChar w:fldCharType="begin"/>
+            </w:r>
+            <w:r>
+              <w:rPr>
+                <w:noProof/>
+                <w:webHidden/>
+              </w:rPr>
+              <w:instrText xml:space="preserve"> PAGEREF _Toc168861763 \h </w:instrText>
+            </w:r>
+            <w:r>
+              <w:rPr>
+                <w:noProof/>
+                <w:webHidden/>
+              </w:rPr>
+            </w:r>
+            <w:r>
+              <w:rPr>
+                <w:noProof/>
+                <w:webHidden/>
+              </w:rPr>
+              <w:fldChar w:fldCharType="separate"/>
+            </w:r>
+            <w:r>
+              <w:rPr>
+                <w:noProof/>
+                <w:webHidden/>
+              </w:rPr>
+              <w:t>5</w:t>
+            </w:r>
+            <w:r>
+              <w:rPr>
+                <w:noProof/>
+                <w:webHidden/>
+              </w:rPr>
+              <w:fldChar w:fldCharType="end"/>
+            </w:r>
+          </w:hyperlink>
+        </w:p>
+        <w:p>
+          <w:pPr>
+            <w:pStyle w:val="TDC2"/>
+            <w:tabs>
+              <w:tab w:val="right" w:leader="dot" w:pos="8494"/>
+            </w:tabs>
+            <w:rPr>
+              <w:noProof/>
+              <w:sz w:val="24"/>
+              <w:szCs w:val="24"/>
+              <w:lang w:eastAsia="es-ES"/>
+            </w:rPr>
+          </w:pPr>
+          <w:hyperlink w:anchor="_Toc168861764" w:history="1">
+            <w:r>
+              <w:rPr>
+                <w:rStyle w:val="Hipervnculo"/>
+                <w:noProof/>
+              </w:rPr>
+              <w:t>5.CONTROLES Y MEDIDAS ESTABLECIDAS</w:t>
+            </w:r>
+            <w:r>
+              <w:rPr>
+                <w:noProof/>
+                <w:webHidden/>
+              </w:rPr>
+              <w:tab/>
+            </w:r>
+            <w:r>
+              <w:rPr>
+                <w:noProof/>
+                <w:webHidden/>
+              </w:rPr>
+              <w:fldChar w:fldCharType="begin"/>
+            </w:r>
+            <w:r>
+              <w:rPr>
+                <w:noProof/>
+                <w:webHidden/>
+              </w:rPr>
+              <w:instrText xml:space="preserve"> PAGEREF _Toc168861764 \h </w:instrText>
+            </w:r>
+            <w:r>
+              <w:rPr>
+                <w:noProof/>
+                <w:webHidden/>
+              </w:rPr>
+            </w:r>
+            <w:r>
+              <w:rPr>
+                <w:noProof/>
+                <w:webHidden/>
+              </w:rPr>
+              <w:fldChar w:fldCharType="separate"/>
+            </w:r>
+            <w:r>
+              <w:rPr>
+                <w:noProof/>
+                <w:webHidden/>
+              </w:rPr>
+              <w:t>5</w:t>
+            </w:r>
+            <w:r>
+              <w:rPr>
+                <w:noProof/>
+                <w:webHidden/>
+              </w:rPr>
+              <w:fldChar w:fldCharType="end"/>
+            </w:r>
+          </w:hyperlink>
+        </w:p>
+        <w:p>
+          <w:pPr>
+            <w:pStyle w:val="TDC2"/>
+            <w:tabs>
+              <w:tab w:val="right" w:leader="dot" w:pos="8494"/>
+            </w:tabs>
+            <w:rPr>
+              <w:noProof/>
+              <w:sz w:val="24"/>
+              <w:szCs w:val="24"/>
+              <w:lang w:eastAsia="es-ES"/>
+            </w:rPr>
+          </w:pPr>
+          <w:hyperlink w:anchor="_Toc168861765" w:history="1">
+            <w:r>
+              <w:rPr>
+                <w:rStyle w:val="Hipervnculo"/>
+                <w:noProof/>
+              </w:rPr>
+              <w:t>6.RELACIÓN BENEFICIO-RIESGO GLOBAL</w:t>
+            </w:r>
+            <w:r>
+              <w:rPr>
+                <w:noProof/>
+                <w:webHidden/>
+              </w:rPr>
+              <w:tab/>
+            </w:r>
+            <w:r>
+              <w:rPr>
+                <w:noProof/>
+                <w:webHidden/>
+              </w:rPr>
+              <w:fldChar w:fldCharType="begin"/>
+            </w:r>
+            <w:r>
+              <w:rPr>
+                <w:noProof/>
+                <w:webHidden/>
+              </w:rPr>
+              <w:instrText xml:space="preserve"> PAGEREF _Toc168861765 \h </w:instrText>
+            </w:r>
+            <w:r>
+              <w:rPr>
+                <w:noProof/>
+                <w:webHidden/>
+              </w:rPr>
+            </w:r>
+            <w:r>
+              <w:rPr>
+                <w:noProof/>
+                <w:webHidden/>
+              </w:rPr>
+              <w:fldChar w:fldCharType="separate"/>
+            </w:r>
+            <w:r>
+              <w:rPr>
+                <w:noProof/>
+                <w:webHidden/>
+              </w:rPr>
+              <w:t>6</w:t>
+            </w:r>
+            <w:r>
+              <w:rPr>
+                <w:noProof/>
+                <w:webHidden/>
+              </w:rPr>
+              <w:fldChar w:fldCharType="end"/>
+            </w:r>
+          </w:hyperlink>
+        </w:p>
+        <w:p>
+          <w:pPr>
+            <w:pStyle w:val="TDC2"/>
+            <w:tabs>
+              <w:tab w:val="right" w:leader="dot" w:pos="8494"/>
+            </w:tabs>
+            <w:rPr>
+              <w:noProof/>
+              <w:sz w:val="24"/>
+              <w:szCs w:val="24"/>
+              <w:lang w:eastAsia="es-ES"/>
+            </w:rPr>
+          </w:pPr>
+          <w:hyperlink w:anchor="_Toc168861766" w:history="1">
+            <w:r>
+              <w:rPr>
+                <w:rStyle w:val="Hipervnculo"/>
+                <w:noProof/>
+              </w:rPr>
+              <w:t>7.CONCLUSIONES</w:t>
+            </w:r>
+            <w:r>
+              <w:rPr>
+                <w:noProof/>
+                <w:webHidden/>
+              </w:rPr>
+              <w:tab/>
+            </w:r>
+            <w:r>
+              <w:rPr>
+                <w:noProof/>
+                <w:webHidden/>
+              </w:rPr>
+              <w:fldChar w:fldCharType="begin"/>
+            </w:r>
+            <w:r>
+              <w:rPr>
+                <w:noProof/>
+                <w:webHidden/>
+              </w:rPr>
+              <w:instrText xml:space="preserve"> PAGEREF _Toc168861766 \h </w:instrText>
+            </w:r>
+            <w:r>
+              <w:rPr>
+                <w:noProof/>
+                <w:webHidden/>
+              </w:rPr>
+            </w:r>
+            <w:r>
+              <w:rPr>
+                <w:noProof/>
+                <w:webHidden/>
+              </w:rPr>
+              <w:fldChar w:fldCharType="separate"/>
+            </w:r>
+            <w:r>
+              <w:rPr>
+                <w:noProof/>
+                <w:webHidden/>
+              </w:rPr>
+              <w:t>8</w:t>
+            </w:r>
+            <w:r>
+              <w:rPr>
+                <w:noProof/>
+                <w:webHidden/>
+              </w:rPr>
+              <w:fldChar w:fldCharType="end"/>
+            </w:r>
+          </w:hyperlink>
+        </w:p>
+        <w:p>
+          <w:pPr>
+            <w:rPr>
+              <w:b/>
+              <w:bCs/>
+            </w:rPr>
+          </w:pPr>
+          <w:r>
+            <w:rPr>
+              <w:b/>
+              <w:bCs/>
+            </w:rPr>
+            <w:fldChar w:fldCharType="end"/>
+          </w:r>
+        </w:p>
+        <w:p/>
+      </w:sdtContent>
+    </w:sdt>
+    <w:p>
+      <w:r>
+        <w:br w:type="page"/>
+      </w:r>
+    </w:p>
     <w:p>
       <w:pPr>
         <w:jc w:val="both"/>
@@ -528,12 +1104,14 @@
       <w:pPr>
         <w:pStyle w:val="Ttulo2"/>
       </w:pPr>
+      <w:bookmarkStart w:id="0" w:name="_Toc168861760"/>
       <w:r>
         <w:t>1.</w:t>
       </w:r>
       <w:r>
         <w:t>POLÍTICA DE GESTIÓN DE LOS RIESGOS</w:t>
       </w:r>
+      <w:bookmarkEnd w:id="0"/>
     </w:p>
     <w:p>
       <w:pPr>
@@ -707,12 +1285,14 @@
       <w:pPr>
         <w:pStyle w:val="Ttulo2"/>
       </w:pPr>
+      <w:bookmarkStart w:id="1" w:name="_Toc168861761"/>
       <w:r>
         <w:t>2.</w:t>
       </w:r>
       <w:r>
         <w:t>PROCESO SEGUIDO</w:t>
       </w:r>
+      <w:bookmarkEnd w:id="1"/>
     </w:p>
     <w:p>
       <w:pPr>
@@ -821,12 +1401,14 @@
       <w:pPr>
         <w:pStyle w:val="Ttulo2"/>
       </w:pPr>
+      <w:bookmarkStart w:id="2" w:name="_Toc168861762"/>
       <w:r>
         <w:t>3.</w:t>
       </w:r>
       <w:r>
         <w:t>PERSONAS QUE FORMAN EL EQUIPO</w:t>
       </w:r>
+      <w:bookmarkEnd w:id="2"/>
     </w:p>
     <w:p>
       <w:r>
@@ -1325,12 +1907,14 @@
       <w:pPr>
         <w:pStyle w:val="Ttulo2"/>
       </w:pPr>
+      <w:bookmarkStart w:id="3" w:name="_Toc168861763"/>
       <w:r>
         <w:t>4.</w:t>
       </w:r>
       <w:r>
         <w:t>RIESGOS MAS IMPORTANTES IDENTIFICADOS</w:t>
       </w:r>
+      <w:bookmarkEnd w:id="3"/>
     </w:p>
     <w:p>
       <w:pPr>
@@ -1549,9 +2133,11 @@
       <w:pPr>
         <w:pStyle w:val="Ttulo2"/>
       </w:pPr>
+      <w:bookmarkStart w:id="4" w:name="_Toc168861764"/>
       <w:r>
         <w:t>5.CONTROLES Y MEDIDAS ESTABLECIDAS</w:t>
       </w:r>
+      <w:bookmarkEnd w:id="4"/>
     </w:p>
     <w:p>
       <w:r>
@@ -1872,9 +2458,11 @@
       <w:pPr>
         <w:pStyle w:val="Ttulo2"/>
       </w:pPr>
+      <w:bookmarkStart w:id="5" w:name="_Toc168861765"/>
       <w:r>
         <w:t>6.RELACIÓN BENEFICIO-RIESGO GLOBAL</w:t>
       </w:r>
+      <w:bookmarkEnd w:id="5"/>
     </w:p>
     <w:p>
       <w:pPr>
@@ -2292,9 +2880,11 @@
       <w:pPr>
         <w:pStyle w:val="Ttulo2"/>
       </w:pPr>
+      <w:bookmarkStart w:id="6" w:name="_Toc168861766"/>
       <w:r>
         <w:t>7.CONCLUSIONES</w:t>
       </w:r>
+      <w:bookmarkEnd w:id="6"/>
     </w:p>
     <w:p>
       <w:r>
@@ -4673,6 +5263,51 @@
       <w:u w:val="single"/>
     </w:rPr>
   </w:style>
+  <w:style w:type="paragraph" w:styleId="TtuloTDC">
+    <w:name w:val="TOC Heading"/>
+    <w:basedOn w:val="Ttulo1"/>
+    <w:next w:val="Normal"/>
+    <w:uiPriority w:val="39"/>
+    <w:unhideWhenUsed/>
+    <w:qFormat/>
+    <w:rsid w:val="00007E04"/>
+    <w:pPr>
+      <w:spacing w:before="240" w:after="0"/>
+      <w:outlineLvl w:val="9"/>
+    </w:pPr>
+    <w:rPr>
+      <w:kern w:val="0"/>
+      <w:sz w:val="32"/>
+      <w:szCs w:val="32"/>
+      <w:lang w:eastAsia="es-ES"/>
+      <w14:ligatures w14:val="none"/>
+    </w:rPr>
+  </w:style>
+  <w:style w:type="paragraph" w:styleId="TDC1">
+    <w:name w:val="toc 1"/>
+    <w:basedOn w:val="Normal"/>
+    <w:next w:val="Normal"/>
+    <w:autoRedefine/>
+    <w:uiPriority w:val="39"/>
+    <w:unhideWhenUsed/>
+    <w:rsid w:val="00007E04"/>
+    <w:pPr>
+      <w:spacing w:after="100"/>
+    </w:pPr>
+  </w:style>
+  <w:style w:type="paragraph" w:styleId="TDC2">
+    <w:name w:val="toc 2"/>
+    <w:basedOn w:val="Normal"/>
+    <w:next w:val="Normal"/>
+    <w:autoRedefine/>
+    <w:uiPriority w:val="39"/>
+    <w:unhideWhenUsed/>
+    <w:rsid w:val="00007E04"/>
+    <w:pPr>
+      <w:spacing w:after="100"/>
+      <w:ind w:left="220"/>
+    </w:pPr>
+  </w:style>
 </w:styles>
 </file>
 
@@ -4972,6 +5607,15 @@
 </file>
 
 <file path=customXml/item1.xml><?xml version="1.0" encoding="utf-8"?>
+<?mso-contentType ?>
+<FormTemplates xmlns="http://schemas.microsoft.com/sharepoint/v3/contenttype/forms">
+  <Display>DocumentLibraryForm</Display>
+  <Edit>DocumentLibraryForm</Edit>
+  <New>DocumentLibraryForm</New>
+</FormTemplates>
+</file>
+
+<file path=customXml/item2.xml><?xml version="1.0" encoding="utf-8"?>
 <ct:contentTypeSchema xmlns:ct="http://schemas.microsoft.com/office/2006/metadata/contentType" xmlns:ma="http://schemas.microsoft.com/office/2006/metadata/properties/metaAttributes" ct:_="" ma:_="" ma:contentTypeName="Documento" ma:contentTypeID="0x0101004CFD171F51FA73478CA9FE425E910C9D" ma:contentTypeVersion="13" ma:contentTypeDescription="Crear nuevo documento." ma:contentTypeScope="" ma:versionID="65efb9c71fa12a42015e1712bef1605a">
   <xsd:schema xmlns:xsd="http://www.w3.org/2001/XMLSchema" xmlns:xs="http://www.w3.org/2001/XMLSchema" xmlns:p="http://schemas.microsoft.com/office/2006/metadata/properties" xmlns:ns3="a60bd0ed-6c94-4ccf-b866-c76c7887cd60" xmlns:ns4="97b8de9a-07de-4d8c-840a-97ec8fb03718" targetNamespace="http://schemas.microsoft.com/office/2006/metadata/properties" ma:root="true" ma:fieldsID="f8c8a9d5849dce9e7dd468bec265966d" ns3:_="" ns4:_="">
     <xsd:import namespace="a60bd0ed-6c94-4ccf-b866-c76c7887cd60"/>
@@ -5192,20 +5836,7 @@
 </ct:contentTypeSchema>
 </file>
 
-<file path=customXml/item2.xml><?xml version="1.0" encoding="utf-8"?>
-<?mso-contentType ?>
-<FormTemplates xmlns="http://schemas.microsoft.com/sharepoint/v3/contenttype/forms">
-  <Display>DocumentLibraryForm</Display>
-  <Edit>DocumentLibraryForm</Edit>
-  <New>DocumentLibraryForm</New>
-</FormTemplates>
-</file>
-
 <file path=customXml/item3.xml><?xml version="1.0" encoding="utf-8"?>
-<b:Sources xmlns:b="http://schemas.openxmlformats.org/officeDocument/2006/bibliography" xmlns="http://schemas.openxmlformats.org/officeDocument/2006/bibliography" SelectedStyle="\APASixthEditionOfficeOnline.xsl" StyleName="APA" Version="6"/>
-</file>
-
-<file path=customXml/item4.xml><?xml version="1.0" encoding="utf-8"?>
 <p:properties xmlns:p="http://schemas.microsoft.com/office/2006/metadata/properties" xmlns:xsi="http://www.w3.org/2001/XMLSchema-instance" xmlns:pc="http://schemas.microsoft.com/office/infopath/2007/PartnerControls">
   <documentManagement>
     <_activity xmlns="a60bd0ed-6c94-4ccf-b866-c76c7887cd60" xsi:nil="true"/>
@@ -5213,7 +5844,19 @@
 </p:properties>
 </file>
 
+<file path=customXml/item4.xml><?xml version="1.0" encoding="utf-8"?>
+<b:Sources xmlns:b="http://schemas.openxmlformats.org/officeDocument/2006/bibliography" xmlns="http://schemas.openxmlformats.org/officeDocument/2006/bibliography" SelectedStyle="\APASixthEditionOfficeOnline.xsl" StyleName="APA" Version="6"/>
+</file>
+
 <file path=customXml/itemProps1.xml><?xml version="1.0" encoding="utf-8"?>
+<ds:datastoreItem xmlns:ds="http://schemas.openxmlformats.org/officeDocument/2006/customXml" ds:itemID="{DAE53247-6827-4341-A4EB-810418847432}">
+  <ds:schemaRefs>
+    <ds:schemaRef ds:uri="http://schemas.microsoft.com/sharepoint/v3/contenttype/forms"/>
+  </ds:schemaRefs>
+</ds:datastoreItem>
+</file>
+
+<file path=customXml/itemProps2.xml><?xml version="1.0" encoding="utf-8"?>
 <ds:datastoreItem xmlns:ds="http://schemas.openxmlformats.org/officeDocument/2006/customXml" ds:itemID="{E55B7174-12D5-466D-81B1-0773B6A92AEC}">
   <ds:schemaRefs>
     <ds:schemaRef ds:uri="http://schemas.microsoft.com/office/2006/metadata/contentType"/>
@@ -5232,23 +5875,7 @@
 </ds:datastoreItem>
 </file>
 
-<file path=customXml/itemProps2.xml><?xml version="1.0" encoding="utf-8"?>
-<ds:datastoreItem xmlns:ds="http://schemas.openxmlformats.org/officeDocument/2006/customXml" ds:itemID="{DAE53247-6827-4341-A4EB-810418847432}">
-  <ds:schemaRefs>
-    <ds:schemaRef ds:uri="http://schemas.microsoft.com/sharepoint/v3/contenttype/forms"/>
-  </ds:schemaRefs>
-</ds:datastoreItem>
-</file>
-
 <file path=customXml/itemProps3.xml><?xml version="1.0" encoding="utf-8"?>
-<ds:datastoreItem xmlns:ds="http://schemas.openxmlformats.org/officeDocument/2006/customXml" ds:itemID="{637EFB40-ADB3-418A-9D42-2EF8E17C4DF5}">
-  <ds:schemaRefs>
-    <ds:schemaRef ds:uri="http://schemas.openxmlformats.org/officeDocument/2006/bibliography"/>
-  </ds:schemaRefs>
-</ds:datastoreItem>
-</file>
-
-<file path=customXml/itemProps4.xml><?xml version="1.0" encoding="utf-8"?>
 <ds:datastoreItem xmlns:ds="http://schemas.openxmlformats.org/officeDocument/2006/customXml" ds:itemID="{4A883B06-F7E7-4DDB-8177-F92195433601}">
   <ds:schemaRefs>
     <ds:schemaRef ds:uri="http://schemas.microsoft.com/office/2006/metadata/properties"/>
@@ -5256,4 +5883,12 @@
     <ds:schemaRef ds:uri="a60bd0ed-6c94-4ccf-b866-c76c7887cd60"/>
   </ds:schemaRefs>
 </ds:datastoreItem>
+</file>
+
+<file path=customXml/itemProps4.xml><?xml version="1.0" encoding="utf-8"?>
+<ds:datastoreItem xmlns:ds="http://schemas.openxmlformats.org/officeDocument/2006/customXml" ds:itemID="{637EFB40-ADB3-418A-9D42-2EF8E17C4DF5}">
+  <ds:schemaRefs>
+    <ds:schemaRef ds:uri="http://schemas.openxmlformats.org/officeDocument/2006/bibliography"/>
+  </ds:schemaRefs>
+</ds:datastoreItem>
 </file>
</xml_diff>